<commit_message>
Crear vista de loguin #51 #52
Creada carpeta js donde encontraremos los archivos JavaScript y JQuery
del prototipo de login.
</commit_message>
<xml_diff>
--- a/Prototipo_Login/Tecnologias a utilizadas para el Login.docx
+++ b/Prototipo_Login/Tecnologias a utilizadas para el Login.docx
@@ -94,7 +94,37 @@
         <w:rPr>
           <w:lang w:val="es-CO"/>
         </w:rPr>
-        <w:t>jQ</w:t>
+        <w:t>JavaS</w:t>
+      </w:r>
+      <w:r>
+        <w:rPr>
+          <w:lang w:val="es-CO"/>
+        </w:rPr>
+        <w:t>cript</w:t>
+      </w:r>
+    </w:p>
+    <w:p>
+      <w:pPr>
+        <w:pStyle w:val="Prrafodelista"/>
+        <w:numPr>
+          <w:ilvl w:val="0"/>
+          <w:numId w:val="1"/>
+        </w:numPr>
+        <w:rPr>
+          <w:lang w:val="es-CO"/>
+        </w:rPr>
+      </w:pPr>
+      <w:r>
+        <w:rPr>
+          <w:lang w:val="es-CO"/>
+        </w:rPr>
+        <w:t>J</w:t>
+      </w:r>
+      <w:r>
+        <w:rPr>
+          <w:lang w:val="es-CO"/>
+        </w:rPr>
+        <w:t>Q</w:t>
       </w:r>
       <w:r>
         <w:rPr>

</xml_diff>

<commit_message>
Crear vista de login #51 #52
Se cargar el html de la vista de login al igual que el de recuperar
contraseña.
</commit_message>
<xml_diff>
--- a/Prototipo_Login/Tecnologias a utilizadas para el Login.docx
+++ b/Prototipo_Login/Tecnologias a utilizadas para el Login.docx
@@ -131,6 +131,42 @@
           <w:lang w:val="es-CO"/>
         </w:rPr>
         <w:t>uery</w:t>
+      </w:r>
+    </w:p>
+    <w:p>
+      <w:pPr>
+        <w:pStyle w:val="Prrafodelista"/>
+        <w:numPr>
+          <w:ilvl w:val="0"/>
+          <w:numId w:val="1"/>
+        </w:numPr>
+        <w:rPr>
+          <w:lang w:val="es-CO"/>
+        </w:rPr>
+      </w:pPr>
+      <w:r>
+        <w:rPr>
+          <w:lang w:val="es-CO"/>
+        </w:rPr>
+        <w:t>HTML5</w:t>
+      </w:r>
+    </w:p>
+    <w:p>
+      <w:pPr>
+        <w:pStyle w:val="Prrafodelista"/>
+        <w:numPr>
+          <w:ilvl w:val="0"/>
+          <w:numId w:val="1"/>
+        </w:numPr>
+        <w:rPr>
+          <w:lang w:val="es-CO"/>
+        </w:rPr>
+      </w:pPr>
+      <w:r>
+        <w:rPr>
+          <w:lang w:val="es-CO"/>
+        </w:rPr>
+        <w:t>CSS3</w:t>
       </w:r>
     </w:p>
     <w:p>

</xml_diff>